<commit_message>
Add README. Update Learning Diary.
</commit_message>
<xml_diff>
--- a/Learning-Diary.docx
+++ b/Learning-Diary.docx
@@ -1223,19 +1223,7 @@
         <w:rPr>
           <w:lang w:val="en-US"/>
         </w:rPr>
-        <w:t xml:space="preserve"> doing </w:t>
-      </w:r>
-      <w:r>
-        <w:rPr>
-          <w:lang w:val="en-US"/>
-        </w:rPr>
-        <w:t xml:space="preserve">separate </w:t>
-      </w:r>
-      <w:r>
-        <w:rPr>
-          <w:lang w:val="en-US"/>
-        </w:rPr>
-        <w:t>component for push notifications</w:t>
+        <w:t xml:space="preserve"> doing separate component for push notifications</w:t>
       </w:r>
       <w:r>
         <w:rPr>
@@ -1256,6 +1244,156 @@
           <w:lang w:val="en-US"/>
         </w:rPr>
         <w:t xml:space="preserve">Other thing what I coded was more auth service and auth guard so that users that aren’t authenticated cannot go to URL where they are not supposed to. </w:t>
+      </w:r>
+    </w:p>
+    <w:p>
+      <w:pPr>
+        <w:pStyle w:val="Leipteksti"/>
+        <w:rPr>
+          <w:lang w:val="en-US"/>
+        </w:rPr>
+      </w:pPr>
+    </w:p>
+    <w:p>
+      <w:pPr>
+        <w:pStyle w:val="Leipteksti"/>
+        <w:rPr>
+          <w:lang w:val="en-US"/>
+        </w:rPr>
+      </w:pPr>
+      <w:r>
+        <w:rPr>
+          <w:lang w:val="en-US"/>
+        </w:rPr>
+        <w:t>19.5.2021</w:t>
+      </w:r>
+    </w:p>
+    <w:p>
+      <w:pPr>
+        <w:pStyle w:val="Leipteksti"/>
+        <w:rPr>
+          <w:lang w:val="en-US"/>
+        </w:rPr>
+      </w:pPr>
+    </w:p>
+    <w:p>
+      <w:pPr>
+        <w:pStyle w:val="Leipteksti"/>
+        <w:rPr>
+          <w:lang w:val="en-US"/>
+        </w:rPr>
+      </w:pPr>
+      <w:r>
+        <w:rPr>
+          <w:lang w:val="en-US"/>
+        </w:rPr>
+        <w:t xml:space="preserve">Today I tackled the notification problem. I found some good examples how to get notification component done from searching Google. First, I was thinking to build just separate component for notifications and then showing it on pages where I want to show notifications. But end of the date after researching I build own module for notifications. I learned a lot about modules on the same time when I was building this notification module. It works good and </w:t>
+      </w:r>
+      <w:proofErr w:type="gramStart"/>
+      <w:r>
+        <w:rPr>
+          <w:lang w:val="en-US"/>
+        </w:rPr>
+        <w:t>It’s  easy</w:t>
+      </w:r>
+      <w:proofErr w:type="gramEnd"/>
+      <w:r>
+        <w:rPr>
+          <w:lang w:val="en-US"/>
+        </w:rPr>
+        <w:t xml:space="preserve"> to use on pages where I want it. </w:t>
+      </w:r>
+      <w:r>
+        <w:rPr>
+          <w:lang w:val="en-US"/>
+        </w:rPr>
+        <w:t xml:space="preserve">I also fixed some backend code. When a to do where deleted from user it still stayed inside User models to do array. </w:t>
+      </w:r>
+      <w:proofErr w:type="gramStart"/>
+      <w:r>
+        <w:rPr>
+          <w:lang w:val="en-US"/>
+        </w:rPr>
+        <w:t>So</w:t>
+      </w:r>
+      <w:proofErr w:type="gramEnd"/>
+      <w:r>
+        <w:rPr>
+          <w:lang w:val="en-US"/>
+        </w:rPr>
+        <w:t xml:space="preserve"> I fixed it that it would also be deleted from User document when the to do is deleted from </w:t>
+      </w:r>
+      <w:proofErr w:type="spellStart"/>
+      <w:r>
+        <w:rPr>
+          <w:lang w:val="en-US"/>
+        </w:rPr>
+        <w:t>todo</w:t>
+      </w:r>
+      <w:proofErr w:type="spellEnd"/>
+      <w:r>
+        <w:rPr>
+          <w:lang w:val="en-US"/>
+        </w:rPr>
+        <w:t xml:space="preserve"> document. </w:t>
+      </w:r>
+    </w:p>
+    <w:p>
+      <w:pPr>
+        <w:pStyle w:val="Leipteksti"/>
+        <w:rPr>
+          <w:lang w:val="en-US"/>
+        </w:rPr>
+      </w:pPr>
+    </w:p>
+    <w:p>
+      <w:pPr>
+        <w:pStyle w:val="Leipteksti"/>
+        <w:rPr>
+          <w:lang w:val="en-US"/>
+        </w:rPr>
+      </w:pPr>
+      <w:r>
+        <w:rPr>
+          <w:lang w:val="en-US"/>
+        </w:rPr>
+        <w:t>20.5.2021</w:t>
+      </w:r>
+    </w:p>
+    <w:p>
+      <w:pPr>
+        <w:pStyle w:val="Leipteksti"/>
+        <w:rPr>
+          <w:lang w:val="en-US"/>
+        </w:rPr>
+      </w:pPr>
+    </w:p>
+    <w:p>
+      <w:pPr>
+        <w:pStyle w:val="Leipteksti"/>
+        <w:rPr>
+          <w:lang w:val="en-US"/>
+        </w:rPr>
+      </w:pPr>
+      <w:r>
+        <w:rPr>
+          <w:lang w:val="en-US"/>
+        </w:rPr>
+        <w:t xml:space="preserve">Today I just started writing </w:t>
+      </w:r>
+      <w:proofErr w:type="spellStart"/>
+      <w:r>
+        <w:rPr>
+          <w:lang w:val="en-US"/>
+        </w:rPr>
+        <w:t>ReadME</w:t>
+      </w:r>
+      <w:proofErr w:type="spellEnd"/>
+      <w:r>
+        <w:rPr>
+          <w:lang w:val="en-US"/>
+        </w:rPr>
+        <w:t xml:space="preserve"> to the repository.</w:t>
       </w:r>
     </w:p>
     <w:sectPr>

</xml_diff>

<commit_message>
Install boostrap and fixing
</commit_message>
<xml_diff>
--- a/Learning-Diary.docx
+++ b/Learning-Diary.docx
@@ -1394,6 +1394,194 @@
           <w:lang w:val="en-US"/>
         </w:rPr>
         <w:t xml:space="preserve"> to the repository.</w:t>
+      </w:r>
+    </w:p>
+    <w:p>
+      <w:pPr>
+        <w:pStyle w:val="Leipteksti"/>
+        <w:rPr>
+          <w:lang w:val="en-US"/>
+        </w:rPr>
+      </w:pPr>
+    </w:p>
+    <w:p>
+      <w:pPr>
+        <w:pStyle w:val="Leipteksti"/>
+        <w:rPr>
+          <w:lang w:val="en-US"/>
+        </w:rPr>
+      </w:pPr>
+      <w:r>
+        <w:rPr>
+          <w:lang w:val="en-US"/>
+        </w:rPr>
+        <w:t>21.5.2021</w:t>
+      </w:r>
+    </w:p>
+    <w:p>
+      <w:pPr>
+        <w:pStyle w:val="Leipteksti"/>
+        <w:rPr>
+          <w:lang w:val="en-US"/>
+        </w:rPr>
+      </w:pPr>
+    </w:p>
+    <w:p>
+      <w:pPr>
+        <w:pStyle w:val="Leipteksti"/>
+        <w:rPr>
+          <w:lang w:val="en-US"/>
+        </w:rPr>
+      </w:pPr>
+      <w:r>
+        <w:rPr>
+          <w:lang w:val="en-US"/>
+        </w:rPr>
+        <w:t xml:space="preserve">Today I did write </w:t>
+      </w:r>
+      <w:proofErr w:type="spellStart"/>
+      <w:r>
+        <w:rPr>
+          <w:lang w:val="en-US"/>
+        </w:rPr>
+        <w:t>dockerfile</w:t>
+      </w:r>
+      <w:proofErr w:type="spellEnd"/>
+      <w:r>
+        <w:rPr>
+          <w:lang w:val="en-US"/>
+        </w:rPr>
+        <w:t xml:space="preserve"> for the project so it’s also easy to build and run with docker. Also tested to build the project and </w:t>
+      </w:r>
+      <w:proofErr w:type="gramStart"/>
+      <w:r>
+        <w:rPr>
+          <w:lang w:val="en-US"/>
+        </w:rPr>
+        <w:t>run in</w:t>
+      </w:r>
+      <w:proofErr w:type="gramEnd"/>
+      <w:r>
+        <w:rPr>
+          <w:lang w:val="en-US"/>
+        </w:rPr>
+        <w:t xml:space="preserve"> production build. I came across some problems with CSP (content security policy), because I’ve been using bootstrap through </w:t>
+      </w:r>
+      <w:proofErr w:type="spellStart"/>
+      <w:proofErr w:type="gramStart"/>
+      <w:r>
+        <w:rPr>
+          <w:lang w:val="en-US"/>
+        </w:rPr>
+        <w:t>cdn</w:t>
+      </w:r>
+      <w:proofErr w:type="spellEnd"/>
+      <w:proofErr w:type="gramEnd"/>
+      <w:r>
+        <w:rPr>
+          <w:lang w:val="en-US"/>
+        </w:rPr>
+        <w:t xml:space="preserve"> so I’ve got some inline script tags in my index.html when I build it. I tried my best to set the rules so I can still use bootstrap without downloading I package to project. But I couldn’t get it to work. But I think I learned a lot about </w:t>
+      </w:r>
+      <w:proofErr w:type="gramStart"/>
+      <w:r>
+        <w:rPr>
+          <w:lang w:val="en-US"/>
+        </w:rPr>
+        <w:t>CSP</w:t>
+      </w:r>
+      <w:proofErr w:type="gramEnd"/>
+      <w:r>
+        <w:rPr>
+          <w:lang w:val="en-US"/>
+        </w:rPr>
+        <w:t xml:space="preserve"> and I understand now that it’s better to try always have </w:t>
+      </w:r>
+      <w:proofErr w:type="spellStart"/>
+      <w:r>
+        <w:rPr>
+          <w:lang w:val="en-US"/>
+        </w:rPr>
+        <w:t>js</w:t>
+      </w:r>
+      <w:proofErr w:type="spellEnd"/>
+      <w:r>
+        <w:rPr>
+          <w:lang w:val="en-US"/>
+        </w:rPr>
+        <w:t xml:space="preserve"> and </w:t>
+      </w:r>
+      <w:proofErr w:type="spellStart"/>
+      <w:r>
+        <w:rPr>
+          <w:lang w:val="en-US"/>
+        </w:rPr>
+        <w:t>css</w:t>
+      </w:r>
+      <w:proofErr w:type="spellEnd"/>
+      <w:r>
+        <w:rPr>
+          <w:lang w:val="en-US"/>
+        </w:rPr>
+        <w:t xml:space="preserve"> inside own file and now use any inline scripts. So how I then fixed it? I just downloaded the bootstrap package from </w:t>
+      </w:r>
+      <w:proofErr w:type="spellStart"/>
+      <w:r>
+        <w:rPr>
+          <w:lang w:val="en-US"/>
+        </w:rPr>
+        <w:t>npm</w:t>
+      </w:r>
+      <w:proofErr w:type="spellEnd"/>
+      <w:r>
+        <w:rPr>
+          <w:lang w:val="en-US"/>
+        </w:rPr>
+        <w:t xml:space="preserve"> and now I’m not using any inline scripts anymore.</w:t>
+      </w:r>
+    </w:p>
+    <w:p>
+      <w:pPr>
+        <w:pStyle w:val="Leipteksti"/>
+        <w:rPr>
+          <w:lang w:val="en-US"/>
+        </w:rPr>
+      </w:pPr>
+      <w:r>
+        <w:rPr>
+          <w:lang w:val="en-US"/>
+        </w:rPr>
+        <w:t xml:space="preserve">Also today I checked code one more time and took out any unnecessary </w:t>
+      </w:r>
+      <w:proofErr w:type="spellStart"/>
+      <w:proofErr w:type="gramStart"/>
+      <w:r>
+        <w:rPr>
+          <w:lang w:val="en-US"/>
+        </w:rPr>
+        <w:t>console.logs</w:t>
+      </w:r>
+      <w:proofErr w:type="spellEnd"/>
+      <w:proofErr w:type="gramEnd"/>
+      <w:r>
+        <w:rPr>
+          <w:lang w:val="en-US"/>
+        </w:rPr>
+        <w:t xml:space="preserve"> etc. Also added installation introduction to the projects README. </w:t>
+      </w:r>
+    </w:p>
+    <w:p>
+      <w:pPr>
+        <w:pStyle w:val="Leipteksti"/>
+        <w:rPr>
+          <w:lang w:val="en-US"/>
+        </w:rPr>
+      </w:pPr>
+      <w:r>
+        <w:rPr>
+          <w:lang w:val="en-US"/>
+        </w:rPr>
+        <w:t>Now what I still need to do is take the video of my project running and double checking that everything works as planned.</w:t>
       </w:r>
     </w:p>
     <w:sectPr>
@@ -3959,24 +4147,6 @@
 </file>
 
 <file path=customXml/item1.xml><?xml version="1.0" encoding="utf-8"?>
-<p:properties xmlns:p="http://schemas.microsoft.com/office/2006/metadata/properties" xmlns:xsi="http://www.w3.org/2001/XMLSchema-instance" xmlns:pc="http://schemas.microsoft.com/office/infopath/2007/PartnerControls">
-  <documentManagement>
-    <PublishingExpirationDate xmlns="http://schemas.microsoft.com/sharepoint/v3" xsi:nil="true"/>
-    <PublishingStartDate xmlns="http://schemas.microsoft.com/sharepoint/v3" xsi:nil="true"/>
-  </documentManagement>
-</p:properties>
-</file>
-
-<file path=customXml/item2.xml><?xml version="1.0" encoding="utf-8"?>
-<?mso-contentType ?>
-<FormTemplates xmlns="http://schemas.microsoft.com/sharepoint/v3/contenttype/forms">
-  <Display>DocumentLibraryForm</Display>
-  <Edit>DocumentLibraryForm</Edit>
-  <New>DocumentLibraryForm</New>
-</FormTemplates>
-</file>
-
-<file path=customXml/item3.xml><?xml version="1.0" encoding="utf-8"?>
 <ct:contentTypeSchema xmlns:ct="http://schemas.microsoft.com/office/2006/metadata/contentType" xmlns:ma="http://schemas.microsoft.com/office/2006/metadata/properties/metaAttributes" ct:_="" ma:_="" ma:contentTypeName="Asiakirja" ma:contentTypeID="0x01010017418C401CCB2042A3A99A19F43F356D" ma:contentTypeVersion="1" ma:contentTypeDescription="Luo uusi asiakirja." ma:contentTypeScope="" ma:versionID="f4b075d3ca74a5dbaed73e767a156aa0">
   <xsd:schema xmlns:xsd="http://www.w3.org/2001/XMLSchema" xmlns:p="http://schemas.microsoft.com/office/2006/metadata/properties" xmlns:ns1="http://schemas.microsoft.com/sharepoint/v3" targetNamespace="http://schemas.microsoft.com/office/2006/metadata/properties" ma:root="true" ma:fieldsID="4340a008e99365d80b71206bae222996" ns1:_="">
     <xsd:import namespace="http://schemas.microsoft.com/sharepoint/v3"/>
@@ -4042,25 +4212,25 @@
 </ct:contentTypeSchema>
 </file>
 
-<file path=customXml/itemProps1.xml><?xml version="1.0" encoding="utf-8"?>
-<ds:datastoreItem xmlns:ds="http://schemas.openxmlformats.org/officeDocument/2006/customXml" ds:itemID="{FA8F0064-303C-446D-896E-46EEB9A79DC3}">
-  <ds:schemaRefs>
-    <ds:schemaRef ds:uri="http://schemas.microsoft.com/office/2006/metadata/properties"/>
-    <ds:schemaRef ds:uri="http://schemas.microsoft.com/office/infopath/2007/PartnerControls"/>
-    <ds:schemaRef ds:uri="http://schemas.microsoft.com/sharepoint/v3"/>
-  </ds:schemaRefs>
-</ds:datastoreItem>
+<file path=customXml/item2.xml><?xml version="1.0" encoding="utf-8"?>
+<?mso-contentType ?>
+<FormTemplates xmlns="http://schemas.microsoft.com/sharepoint/v3/contenttype/forms">
+  <Display>DocumentLibraryForm</Display>
+  <Edit>DocumentLibraryForm</Edit>
+  <New>DocumentLibraryForm</New>
+</FormTemplates>
 </file>
 
-<file path=customXml/itemProps2.xml><?xml version="1.0" encoding="utf-8"?>
-<ds:datastoreItem xmlns:ds="http://schemas.openxmlformats.org/officeDocument/2006/customXml" ds:itemID="{13FBD2FA-5696-460D-A278-9A302A0F72AE}">
-  <ds:schemaRefs>
-    <ds:schemaRef ds:uri="http://schemas.microsoft.com/sharepoint/v3/contenttype/forms"/>
-  </ds:schemaRefs>
-</ds:datastoreItem>
+<file path=customXml/item3.xml><?xml version="1.0" encoding="utf-8"?>
+<p:properties xmlns:p="http://schemas.microsoft.com/office/2006/metadata/properties" xmlns:xsi="http://www.w3.org/2001/XMLSchema-instance" xmlns:pc="http://schemas.microsoft.com/office/infopath/2007/PartnerControls">
+  <documentManagement>
+    <PublishingExpirationDate xmlns="http://schemas.microsoft.com/sharepoint/v3" xsi:nil="true"/>
+    <PublishingStartDate xmlns="http://schemas.microsoft.com/sharepoint/v3" xsi:nil="true"/>
+  </documentManagement>
+</p:properties>
 </file>
 
-<file path=customXml/itemProps3.xml><?xml version="1.0" encoding="utf-8"?>
+<file path=customXml/itemProps1.xml><?xml version="1.0" encoding="utf-8"?>
 <ds:datastoreItem xmlns:ds="http://schemas.openxmlformats.org/officeDocument/2006/customXml" ds:itemID="{B9A87442-5A7B-46FD-BD28-170CE9B7256F}">
   <ds:schemaRefs>
     <ds:schemaRef ds:uri="http://schemas.microsoft.com/office/2006/metadata/contentType"/>
@@ -4075,4 +4245,22 @@
     <ds:schemaRef ds:uri="http://schemas.microsoft.com/office/internal/2005/internalDocumentation"/>
   </ds:schemaRefs>
 </ds:datastoreItem>
+</file>
+
+<file path=customXml/itemProps2.xml><?xml version="1.0" encoding="utf-8"?>
+<ds:datastoreItem xmlns:ds="http://schemas.openxmlformats.org/officeDocument/2006/customXml" ds:itemID="{13FBD2FA-5696-460D-A278-9A302A0F72AE}">
+  <ds:schemaRefs>
+    <ds:schemaRef ds:uri="http://schemas.microsoft.com/sharepoint/v3/contenttype/forms"/>
+  </ds:schemaRefs>
+</ds:datastoreItem>
+</file>
+
+<file path=customXml/itemProps3.xml><?xml version="1.0" encoding="utf-8"?>
+<ds:datastoreItem xmlns:ds="http://schemas.openxmlformats.org/officeDocument/2006/customXml" ds:itemID="{FA8F0064-303C-446D-896E-46EEB9A79DC3}">
+  <ds:schemaRefs>
+    <ds:schemaRef ds:uri="http://schemas.microsoft.com/office/2006/metadata/properties"/>
+    <ds:schemaRef ds:uri="http://schemas.microsoft.com/office/infopath/2007/PartnerControls"/>
+    <ds:schemaRef ds:uri="http://schemas.microsoft.com/sharepoint/v3"/>
+  </ds:schemaRefs>
+</ds:datastoreItem>
 </file>
</xml_diff>